<commit_message>
Q10 test figures updated with obs added in the legend
</commit_message>
<xml_diff>
--- a/RTSoil/6-Bahn_Analysis_Report_V2.docx
+++ b/RTSoil/6-Bahn_Analysis_Report_V2.docx
@@ -6,6 +6,8 @@
       <w:pPr>
         <w:pStyle w:val="Title"/>
       </w:pPr>
+      <w:bookmarkStart w:id="0" w:name="OLE_LINK3"/>
+      <w:bookmarkStart w:id="1" w:name="OLE_LINK4"/>
       <w:r>
         <w:t>Predicting annual soil respiration from its flux at mean annual temperature</w:t>
       </w:r>
@@ -22,11 +24,11 @@
       <w:pPr>
         <w:pStyle w:val="Heading1"/>
       </w:pPr>
-      <w:bookmarkStart w:id="0" w:name="term-reference"/>
+      <w:bookmarkStart w:id="2" w:name="term-reference"/>
       <w:r>
         <w:t>Term reference</w:t>
       </w:r>
-      <w:bookmarkEnd w:id="0"/>
+      <w:bookmarkEnd w:id="2"/>
     </w:p>
     <w:tbl>
       <w:tblPr>
@@ -181,10 +183,7 @@
               <w:pStyle w:val="Compact"/>
             </w:pPr>
             <w:r>
-              <w:t>annual soil respi</w:t>
-            </w:r>
-            <w:r>
-              <w:t>ration (Rs, g C m-2 yr-1)</w:t>
+              <w:t>annual soil respiration (Rs, g C m-2 yr-1)</w:t>
             </w:r>
           </w:p>
         </w:tc>
@@ -367,10 +366,7 @@
               <w:pStyle w:val="Compact"/>
             </w:pPr>
             <w:r>
-              <w:t>n</w:t>
-            </w:r>
-            <w:r>
-              <w:t>ew_model3</w:t>
+              <w:t>new_model3</w:t>
             </w:r>
           </w:p>
         </w:tc>
@@ -393,11 +389,11 @@
       <w:pPr>
         <w:pStyle w:val="Heading1"/>
       </w:pPr>
-      <w:bookmarkStart w:id="1" w:name="summary"/>
+      <w:bookmarkStart w:id="3" w:name="summary"/>
       <w:r>
         <w:t>Summary</w:t>
       </w:r>
-      <w:bookmarkEnd w:id="1"/>
+      <w:bookmarkEnd w:id="3"/>
     </w:p>
     <w:p>
       <w:pPr>
@@ -410,19 +406,7 @@
         <w:t>Problem</w:t>
       </w:r>
       <w:r>
-        <w:t xml:space="preserve"> </w:t>
-      </w:r>
-      <w:r>
-        <w:t>Robustly scaling soil respiration (Rs) across time and space is important to constrain and understand global Rs, a large C flux from terrestrial to atmosphere, however Rs is difficult to measure continuously. It is common to use Rs measured at a single poi</w:t>
-      </w:r>
-      <w:r>
-        <w:t>nt in time to represent the average of longer time period, e.g. daily Rs or monthly Rs. However, due to the non-linear relationship between Rs and temperature, Rs at mean temperature cannot directly represent annual soil respiration, to resolve this issue,</w:t>
-      </w:r>
-      <w:r>
-        <w:t xml:space="preserve"> a model has been developed to estimate annual Rs based on Rs measured from annual mean soil temperature (amst) [Bahn et al. (2010), Biogeosciences, hereafter named Bahn(2010) model]. The Bahn(2010) model was built based on 80 sites world wide, but the rob</w:t>
-      </w:r>
-      <w:r>
-        <w:t>ustness of this approach has not been evaluated in different biomes, ecosystems, etc.</w:t>
+        <w:t xml:space="preserve"> Robustly scaling soil respiration (Rs) across time and space is important to constrain and understand global Rs, a large C flux from terrestrial to atmosphere, however Rs is difficult to measure continuously. It is common to use Rs measured at a single point in time to represent the average of longer time period, e.g. daily Rs or monthly Rs. However, due to the non-linear relationship between Rs and temperature, Rs at mean temperature cannot directly represent annual soil respiration, to resolve this issue, a model has been developed to estimate annual Rs based on Rs measured from annual mean soil temperature (amst) [Bahn et al. (2010), Biogeosciences, hereafter named Bahn(2010) model]. The Bahn(2010) model was built based on 80 sites world wide, but the robustness of this approach has not been evaluated in different biomes, ecosystems, etc.</w:t>
       </w:r>
     </w:p>
     <w:p>
@@ -436,10 +420,7 @@
         <w:t>Goals</w:t>
       </w:r>
       <w:r>
-        <w:t xml:space="preserve"> We evaluated Bahn(2010) model using data from SRDB_V4 (823 records, an order of magnitude more data than Bahn et al. (2010)). Since long term and high spatial resol</w:t>
-      </w:r>
-      <w:r>
-        <w:t xml:space="preserve">ution soil temperature data are rare, we also tested whether Rs measured at annual mean </w:t>
+        <w:t xml:space="preserve"> We evaluated Bahn(2010) model using data from SRDB_V4 (823 records, an order of magnitude more data than Bahn et al. (2010)). Since long term and high spatial resolution soil temperature data are rare, we also tested whether Rs measured at annual mean </w:t>
       </w:r>
       <w:r>
         <w:rPr>
@@ -468,39 +449,15 @@
       <w:r>
         <w:t xml:space="preserve"> </w:t>
       </w:r>
-      <w:bookmarkStart w:id="2" w:name="OLE_LINK1"/>
-      <w:bookmarkStart w:id="3" w:name="OLE_LINK2"/>
-      <w:r>
-        <w:t>The results showed that Rs_annual_bahn [Dire</w:t>
-      </w:r>
-      <w:r>
-        <w:t xml:space="preserve">ctly using Bahn(2010) model] does not well represent Rs_annual (slope=0.75, p&lt;0.001, intercept=164, p&lt;0.001). </w:t>
-      </w:r>
-      <w:bookmarkEnd w:id="2"/>
-      <w:bookmarkEnd w:id="3"/>
-      <w:r>
-        <w:t>We examed the effects of soil temperature (Ts) sources, annual Rs or Ts coverage, maximum allowed divergence between global climate dataset and si</w:t>
-      </w:r>
-      <w:r>
-        <w:t xml:space="preserve">te-specific air temperature or precipitation, air temperature or precipitation variability, ecosystem type, biome, Rs measurement methods, sites dominated by Ra-or-Rh, and drought. We found that biome, ecosystem type, Ra-or-Rh dominated sites, and drought </w:t>
-      </w:r>
-      <w:r>
-        <w:t>have a significant affect on Rs_annual_bahn vs. Rs_annual relationship, however, it is unlikely that those factors shift the overall regression between Rs_annual_bahn vs Rs_annual away from 1:1 line (e.g., we detected that the relationship between Rs_annua</w:t>
-      </w:r>
-      <w:r>
-        <w:t>l_bahn and Rs_annual is differ in agricuculture from other ecosystems, but when we remove the agriculture data, the Rs_annual_bahn vs Rs_annual regression still differs from 1:1 line). We re-parameterized the Bahn(2010) model (i.e., new parameters but same</w:t>
-      </w:r>
-      <w:r>
-        <w:t xml:space="preserve"> equation, new_model1), and also build a model with SPI and PDSI included (new_model2), the results show that Rs_annual_bahn well match Rs_annual under new1 model, but the residual also show a increase trend with SPI and PDSI, but this trend disappered whe</w:t>
-      </w:r>
-      <w:r>
-        <w:t>n SPI and PDSI were included (new_model2). Rs_annual can also be well predicted using Rs_amat or Rs_mat, however, a new model is required (i.e., we cannot directly using the Rs_amst vs. Rs_annual model, instead, we need to build the Rs_amat vs. Rs_annual r</w:t>
-      </w:r>
-      <w:r>
-        <w:t>elationship, new_model3). The finds in this study showed that the Bahn(2010) model, which used 80 sites across globel, need be re-parameterized before it can be applied in global scale, we also found that SPI and PDSI are good indicators to resolve the dro</w:t>
-      </w:r>
-      <w:r>
-        <w:t>ught issue when using Rs_amst/Rs_amat/Rs_mat represent Rs_annual.</w:t>
+      <w:bookmarkStart w:id="4" w:name="OLE_LINK1"/>
+      <w:bookmarkStart w:id="5" w:name="OLE_LINK2"/>
+      <w:r>
+        <w:t xml:space="preserve">The results showed that Rs_annual_bahn [Directly using Bahn(2010) model] does not well represent Rs_annual (slope=0.75, p&lt;0.001, intercept=164, p&lt;0.001). </w:t>
+      </w:r>
+      <w:bookmarkEnd w:id="4"/>
+      <w:bookmarkEnd w:id="5"/>
+      <w:r>
+        <w:t>We examed the effects of soil temperature (Ts) sources, annual Rs or Ts coverage, maximum allowed divergence between global climate dataset and site-specific air temperature or precipitation, air temperature or precipitation variability, ecosystem type, biome, Rs measurement methods, sites dominated by Ra-or-Rh, and drought. We found that biome, ecosystem type, Ra-or-Rh dominated sites, and drought have a significant affect on Rs_annual_bahn vs. Rs_annual relationship, however, it is unlikely that those factors shift the overall regression between Rs_annual_bahn vs Rs_annual away from 1:1 line (e.g., we detected that the relationship between Rs_annual_bahn and Rs_annual is differ in agricuculture from other ecosystems, but when we remove the agriculture data, the Rs_annual_bahn vs Rs_annual regression still differs from 1:1 line). We re-parameterized the Bahn(2010) model (i.e., new parameters but same equation, new_model1), and also build a model with SPI and PDSI included (new_model2), the results show that Rs_annual_bahn well match Rs_annual under new1 model, but the residual also show a increase trend with SPI and PDSI, but this trend disappered when SPI and PDSI were included (new_model2). Rs_annual can also be well predicted using Rs_amat or Rs_mat, however, a new model is required (i.e., we cannot directly using the Rs_amst vs. Rs_annual model, instead, we need to build the Rs_amat vs. Rs_annual relationship, new_model3). The finds in this study showed that the Bahn(2010) model, which used 80 sites across globel, need be re-parameterized before it can be applied in global scale, we also found that SPI and PDSI are good indicators to resolve the drought issue when using Rs_amst/Rs_amat/Rs_mat represent Rs_annual.</w:t>
       </w:r>
     </w:p>
     <w:p>
@@ -514,10 +471,7 @@
         <w:t>Implications</w:t>
       </w:r>
       <w:r>
-        <w:t xml:space="preserve"> We show that Rs measured at annual mean temperature (soil temperature or air temperature) can represent Rs_annual well, with well-quantified errors. This capability could be use</w:t>
-      </w:r>
-      <w:r>
-        <w:t>d to improve Rs measure frequency and greatly decrease cost, which becomes more important in the southern hemisphere and cold regions.</w:t>
+        <w:t xml:space="preserve"> We show that Rs measured at annual mean temperature (soil temperature or air temperature) can represent Rs_annual well, with well-quantified errors. This capability could be used to improve Rs measure frequency and greatly decrease cost, which becomes more important in the southern hemisphere and cold regions.</w:t>
       </w:r>
     </w:p>
     <w:p>
@@ -537,10 +491,7 @@
         </w:numPr>
       </w:pPr>
       <w:r>
-        <w:t>Robustly scaling soil respiration (Rs) across time and space is important to constrain and understand thi</w:t>
-      </w:r>
-      <w:r>
-        <w:t>s large C flux</w:t>
+        <w:t>Robustly scaling soil respiration (Rs) across time and space is important to constrain and understand this large C flux</w:t>
       </w:r>
     </w:p>
     <w:p>
@@ -588,10 +539,7 @@
         </w:numPr>
       </w:pPr>
       <w:r>
-        <w:t xml:space="preserve">Using a global hourly soil respiration </w:t>
-      </w:r>
-      <w:r>
-        <w:t>database (HGRsD), we examined the relationship between Rs measured at daily mean soil temperature and the average of 24 hours continuous measured Rs</w:t>
+        <w:t>Using a global hourly soil respiration database (HGRsD), we examined the relationship between Rs measured at daily mean soil temperature and the average of 24 hours continuous measured Rs</w:t>
       </w:r>
     </w:p>
     <w:p>
@@ -603,10 +551,7 @@
         </w:numPr>
       </w:pPr>
       <w:r>
-        <w:t>Soil respiration measured at daily mean soil temperature matched well with daily mean Rs (slope=1, and inte</w:t>
-      </w:r>
-      <w:r>
-        <w:t>rcept=0).</w:t>
+        <w:t>Soil respiration measured at daily mean soil temperature matched well with daily mean Rs (slope=1, and intercept=0).</w:t>
       </w:r>
     </w:p>
     <w:p>
@@ -745,10 +690,7 @@
         </w:numPr>
       </w:pPr>
       <w:r>
-        <w:t>Bahn et al. developed a exponential model to predict Rs_annual through Rs_mat (non drought stress sites: Rs_a</w:t>
-      </w:r>
-      <w:r>
-        <w:t>nnual = 455.8 Rs_mast^1.0054; drought stress sites: Rs_annual = 436.2 Rs_mast^0.926).</w:t>
+        <w:t>Bahn et al. developed a exponential model to predict Rs_annual through Rs_mat (non drought stress sites: Rs_annual = 455.8 Rs_mast^1.0054; drought stress sites: Rs_annual = 436.2 Rs_mast^0.926).</w:t>
       </w:r>
     </w:p>
     <w:p>
@@ -814,11 +756,11 @@
       <w:pPr>
         <w:pStyle w:val="Heading1"/>
       </w:pPr>
-      <w:bookmarkStart w:id="4" w:name="the-objects-of-this-analysis-are"/>
+      <w:bookmarkStart w:id="6" w:name="the-objects-of-this-analysis-are"/>
       <w:r>
         <w:t>The objects of this analysis are</w:t>
       </w:r>
-      <w:bookmarkEnd w:id="4"/>
+      <w:bookmarkEnd w:id="6"/>
     </w:p>
     <w:p>
       <w:pPr>
@@ -829,10 +771,7 @@
         </w:numPr>
       </w:pPr>
       <w:r>
-        <w:t>To examine whether Rs_amst can represent Rs_annual using data from SRDB_V4.</w:t>
-      </w:r>
-      <w:r>
-        <w:t xml:space="preserve"> We have 823 records, an order of magnitude more data than Bahn et al. (2010).</w:t>
+        <w:t>To examine whether Rs_amst can represent Rs_annual using data from SRDB_V4. We have 823 records, an order of magnitude more data than Bahn et al. (2010).</w:t>
       </w:r>
     </w:p>
     <w:p>
@@ -853,10 +792,7 @@
         <w:t>air</w:t>
       </w:r>
       <w:r>
-        <w:t xml:space="preserve"> temperature (Rs_amat), or mean air temperature across 196</w:t>
-      </w:r>
-      <w:r>
-        <w:t>4-2014 (Rs_mat), can predict Rs_annual robustly.</w:t>
+        <w:t xml:space="preserve"> temperature (Rs_amat), or mean air temperature across 1964-2014 (Rs_mat), can predict Rs_annual robustly.</w:t>
       </w:r>
     </w:p>
     <w:p>
@@ -887,11 +823,11 @@
       <w:pPr>
         <w:pStyle w:val="Heading1"/>
       </w:pPr>
-      <w:bookmarkStart w:id="5" w:name="methods"/>
+      <w:bookmarkStart w:id="7" w:name="methods"/>
       <w:r>
         <w:t>2. Methods</w:t>
       </w:r>
-      <w:bookmarkEnd w:id="5"/>
+      <w:bookmarkEnd w:id="7"/>
     </w:p>
     <w:p>
       <w:pPr>
@@ -901,13 +837,7 @@
         <w:rPr>
           <w:b/>
         </w:rPr>
-        <w:t>Dat</w:t>
-      </w:r>
-      <w:r>
-        <w:rPr>
-          <w:b/>
-        </w:rPr>
-        <w:t>a</w:t>
+        <w:t>Data</w:t>
       </w:r>
     </w:p>
     <w:p>
@@ -976,10 +906,7 @@
         </w:numPr>
       </w:pPr>
       <w:r>
-        <w:t>Data used in this study h</w:t>
-      </w:r>
-      <w:r>
-        <w:t>ave a reasonable MAT and MAP coverage comparing with global MAT and MAP</w:t>
+        <w:t>Data used in this study have a reasonable MAT and MAP coverage comparing with global MAT and MAP</w:t>
       </w:r>
     </w:p>
     <w:p>
@@ -1075,10 +1002,7 @@
         <w:t>Rs_amst/Rs_amat/Rs_mat</w:t>
       </w:r>
       <w:r>
-        <w:t xml:space="preserve"> based on the amst, amat, a</w:t>
-      </w:r>
-      <w:r>
-        <w:t>nd/or mat.</w:t>
+        <w:t xml:space="preserve"> based on the amst, amat, and/or mat.</w:t>
       </w:r>
     </w:p>
     <w:p>
@@ -1145,11 +1069,11 @@
       <w:pPr>
         <w:pStyle w:val="Heading1"/>
       </w:pPr>
-      <w:bookmarkStart w:id="6" w:name="results"/>
+      <w:bookmarkStart w:id="8" w:name="results"/>
       <w:r>
         <w:t>3 Results</w:t>
       </w:r>
-      <w:bookmarkEnd w:id="6"/>
+      <w:bookmarkEnd w:id="8"/>
     </w:p>
     <w:p>
       <w:pPr>
@@ -1160,10 +1084,7 @@
         </w:numPr>
       </w:pPr>
       <w:r>
-        <w:t>Based on annual mean soil temperature (amst) and relationship between Rs_annual</w:t>
-      </w:r>
-      <w:r>
-        <w:t xml:space="preserve"> and Ts, we estimated Rs rate at annual mean soil temperature: Rs_amst</w:t>
+        <w:t>Based on annual mean soil temperature (amst) and relationship between Rs_annual and Ts, we estimated Rs rate at annual mean soil temperature: Rs_amst</w:t>
       </w:r>
     </w:p>
     <w:p>
@@ -1175,10 +1096,7 @@
         </w:numPr>
       </w:pPr>
       <w:r>
-        <w:t xml:space="preserve">We then applied Bahn et al. (2010) model to predict annual soil respiration (Rs_annual_bahn), and compared Rs_annual_bahn vs Rs-annual to see how well the Bahn model predicts Rs_annual </w:t>
-      </w:r>
-      <w:r>
-        <w:t>based on Rs_mast.</w:t>
+        <w:t>We then applied Bahn et al. (2010) model to predict annual soil respiration (Rs_annual_bahn), and compared Rs_annual_bahn vs Rs-annual to see how well the Bahn model predicts Rs_annual based on Rs_mast.</w:t>
       </w:r>
     </w:p>
     <w:p>
@@ -1203,10 +1121,7 @@
       </w:pPr>
       <w:r>
         <w:lastRenderedPageBreak/>
-        <w:t>The residuals have a clear trend with standardized precipitation index change (SPI, a drought index, the smaller, the dr</w:t>
-      </w:r>
-      <w:r>
-        <w:t>ier) and Palmer Drought Severity Index (PDSI, the smaller, the drier) increase.</w:t>
+        <w:t>The residuals have a clear trend with standardized precipitation index change (SPI, a drought index, the smaller, the drier) and Palmer Drought Severity Index (PDSI, the smaller, the drier) increase.</w:t>
       </w:r>
     </w:p>
     <w:p>
@@ -1272,21 +1187,18 @@
       <w:pPr>
         <w:pStyle w:val="Heading2"/>
       </w:pPr>
-      <w:bookmarkStart w:id="7" w:name="Xe13d44f3909399f499c1f32a5b7eb96a9cb67d9"/>
+      <w:bookmarkStart w:id="9" w:name="Xe13d44f3909399f499c1f32a5b7eb96a9cb67d9"/>
       <w:r>
         <w:t>3.1 Ts sources (MGRsD, MGRsD_TAIR, From paper, Rs_Ts_relationship)</w:t>
       </w:r>
-      <w:bookmarkEnd w:id="7"/>
+      <w:bookmarkEnd w:id="9"/>
     </w:p>
     <w:p>
       <w:pPr>
         <w:pStyle w:val="FirstParagraph"/>
       </w:pPr>
       <w:r>
-        <w:t>First, we t</w:t>
-      </w:r>
-      <w:r>
-        <w:t>ested the effect of different soil temperature sources on the Rs_annual_bahn vs Rs_annual relationship:</w:t>
+        <w:t>First, we tested the effect of different soil temperature sources on the Rs_annual_bahn vs Rs_annual relationship:</w:t>
       </w:r>
     </w:p>
     <w:p>
@@ -1304,10 +1216,7 @@
         <w:t>From MGRsD</w:t>
       </w:r>
       <w:r>
-        <w:t xml:space="preserve"> means mean annual soil temperature (amst) are from a global monthly soil respiration database, each site has more than 12 months measured soi</w:t>
-      </w:r>
-      <w:r>
-        <w:t>l temperature read from original papers.</w:t>
+        <w:t xml:space="preserve"> means mean annual soil temperature (amst) are from a global monthly soil respiration database, each site has more than 12 months measured soil temperature read from original papers.</w:t>
       </w:r>
     </w:p>
     <w:p>
@@ -1343,10 +1252,7 @@
         <w:t>Partly from TAIR</w:t>
       </w:r>
       <w:r>
-        <w:t xml:space="preserve"> means: some studies did not measure soil temperature all year, for those months, we predict soil tempera</w:t>
-      </w:r>
-      <w:r>
-        <w:t>ture based on monthly air temperature (Tsoil = 2.918 + 0.829xTair). This model was developed based on the sites which have &gt;= 12 months soil temperature measurements.</w:t>
+        <w:t xml:space="preserve"> means: some studies did not measure soil temperature all year, for those months, we predict soil temperature based on monthly air temperature (Tsoil = 2.918 + 0.829xTair). This model was developed based on the sites which have &gt;= 12 months soil temperature measurements.</w:t>
       </w:r>
     </w:p>
     <w:p>
@@ -1358,10 +1264,7 @@
         </w:numPr>
       </w:pPr>
       <w:r>
-        <w:t xml:space="preserve">There are 67 records for which I cannot get the soil temperature information through the </w:t>
-      </w:r>
-      <w:r>
-        <w:t>above three methods. In these cases, based on the Rs_Ts_relationship and reported Rs_annual, I calculated the amst.</w:t>
+        <w:t>There are 67 records for which I cannot get the soil temperature information through the above three methods. In these cases, based on the Rs_Ts_relationship and reported Rs_annual, I calculated the amst.</w:t>
       </w:r>
     </w:p>
     <w:p>
@@ -1385,10 +1288,7 @@
         </w:numPr>
       </w:pPr>
       <w:r>
-        <w:t>When calculated amst and annual Tair do not match, this usually indicates a potential problem, and then I went back to the manuscr</w:t>
-      </w:r>
-      <w:r>
-        <w:t>ipt and checked.</w:t>
+        <w:t>When calculated amst and annual Tair do not match, this usually indicates a potential problem, and then I went back to the manuscript and checked.</w:t>
       </w:r>
     </w:p>
     <w:p>
@@ -1409,10 +1309,7 @@
       </w:pPr>
       <w:r>
         <w:lastRenderedPageBreak/>
-        <w:t>Generally, Ts sources do not have clear effects on the Rs_annual_bahn and Rs_annual</w:t>
-      </w:r>
-      <w:r>
-        <w:t xml:space="preserve"> relationship.</w:t>
+        <w:t>Generally, Ts sources do not have clear effects on the Rs_annual_bahn and Rs_annual relationship.</w:t>
       </w:r>
     </w:p>
     <w:p>
@@ -1470,11 +1367,11 @@
       <w:pPr>
         <w:pStyle w:val="Heading2"/>
       </w:pPr>
-      <w:bookmarkStart w:id="8" w:name="annual-rs-or-ts-coverage-effect"/>
+      <w:bookmarkStart w:id="10" w:name="annual-rs-or-ts-coverage-effect"/>
       <w:r>
         <w:t>3.2 Annual Rs or Ts coverage effect</w:t>
       </w:r>
-      <w:bookmarkEnd w:id="8"/>
+      <w:bookmarkEnd w:id="10"/>
     </w:p>
     <w:p>
       <w:pPr>
@@ -1539,25 +1436,19 @@
       <w:pPr>
         <w:pStyle w:val="Heading2"/>
       </w:pPr>
-      <w:bookmarkStart w:id="9" w:name="Xac71a24126c45493735a808d47bac9e646f5772"/>
+      <w:bookmarkStart w:id="11" w:name="Xac71a24126c45493735a808d47bac9e646f5772"/>
       <w:r>
         <w:lastRenderedPageBreak/>
-        <w:t>3.3 Eff</w:t>
-      </w:r>
-      <w:r>
-        <w:t>ect of maximum allowed divergence between global climate data set and site-specific air temperature</w:t>
-      </w:r>
-      <w:bookmarkEnd w:id="9"/>
+        <w:t>3.3 Effect of maximum allowed divergence between global climate data set and site-specific air temperature</w:t>
+      </w:r>
+      <w:bookmarkEnd w:id="11"/>
     </w:p>
     <w:p>
       <w:pPr>
         <w:pStyle w:val="FirstParagraph"/>
       </w:pPr>
       <w:r>
-        <w:t>Third, we tested whether maximum allowed divergence between global climate data set and site-specific air temperature affect the Rs_annual_bahn vs Rs_annual</w:t>
-      </w:r>
-      <w:r>
-        <w:t xml:space="preserve"> relationship.</w:t>
+        <w:t>Third, we tested whether maximum allowed divergence between global climate data set and site-specific air temperature affect the Rs_annual_bahn vs Rs_annual relationship.</w:t>
       </w:r>
     </w:p>
     <w:p>
@@ -1572,24 +1463,18 @@
       <w:pPr>
         <w:pStyle w:val="Heading2"/>
       </w:pPr>
-      <w:bookmarkStart w:id="10" w:name="X32f6bfa93555225cd901587fb5b18bd1b6f6998"/>
-      <w:r>
-        <w:t>3.4 Effect of maximum allowed divergence between annual pre</w:t>
-      </w:r>
-      <w:r>
-        <w:t>cipitation from paper and Del</w:t>
-      </w:r>
-      <w:bookmarkEnd w:id="10"/>
+      <w:bookmarkStart w:id="12" w:name="X32f6bfa93555225cd901587fb5b18bd1b6f6998"/>
+      <w:r>
+        <w:t>3.4 Effect of maximum allowed divergence between annual precipitation from paper and Del</w:t>
+      </w:r>
+      <w:bookmarkEnd w:id="12"/>
     </w:p>
     <w:p>
       <w:pPr>
         <w:pStyle w:val="FirstParagraph"/>
       </w:pPr>
       <w:r>
-        <w:t xml:space="preserve">Fourth, we also tested whether the maximum allowed divergence between the global climate data set and site-specific precipitation affects the Rs_annual_bahn vs Rs_annual relationship. In other words, does a bias in the global </w:t>
-      </w:r>
-      <w:r>
-        <w:t>data affect things?</w:t>
+        <w:t>Fourth, we also tested whether the maximum allowed divergence between the global climate data set and site-specific precipitation affects the Rs_annual_bahn vs Rs_annual relationship. In other words, does a bias in the global data affect things?</w:t>
       </w:r>
     </w:p>
     <w:p>
@@ -1616,10 +1501,7 @@
         </w:numPr>
       </w:pPr>
       <w:r>
-        <w:t>MAT from U. Delaware (MAT_Del) and MAT repo</w:t>
-      </w:r>
-      <w:r>
-        <w:t>rted from the papers (a)</w:t>
+        <w:t>MAT from U. Delaware (MAT_Del) and MAT reported from the papers (a)</w:t>
       </w:r>
     </w:p>
     <w:p>
@@ -1652,10 +1534,7 @@
         </w:numPr>
       </w:pPr>
       <w:r>
-        <w:t>PAnnual from U. Delaware (PAnnual_Del) and annual precipitation from pap</w:t>
-      </w:r>
-      <w:r>
-        <w:t>ers (study_precip) (d)</w:t>
+        <w:t>PAnnual from U. Delaware (PAnnual_Del) and annual precipitation from papers (study_precip) (d)</w:t>
       </w:r>
     </w:p>
     <w:p>
@@ -1663,10 +1542,7 @@
         <w:pStyle w:val="FirstParagraph"/>
       </w:pPr>
       <w:r>
-        <w:t>In general, the temperature and precipitation from the University of Delaware climate data matched the data reported from publications well. This supports the idea that the divergence between global climate data set and site-specific</w:t>
-      </w:r>
-      <w:r>
-        <w:t xml:space="preserve"> precipitation/temperature has little to no effect.</w:t>
+        <w:t>In general, the temperature and precipitation from the University of Delaware climate data matched the data reported from publications well. This supports the idea that the divergence between global climate data set and site-specific precipitation/temperature has little to no effect.</w:t>
       </w:r>
     </w:p>
     <w:p>
@@ -1726,10 +1602,31 @@
         <w:pStyle w:val="BodyText"/>
       </w:pPr>
       <w:r>
-        <w:t>We tested the effect of precipitation and temperature variability [quantified by standard deviation of amat to mat from 1964 to 2017, and annual precipitation deviation to mean annual precipitation from</w:t>
-      </w:r>
-      <w:r>
-        <w:t xml:space="preserve"> 1964 to 2017], using multiple linear regression, with divergence as catergorical indicator. We found that they have no significant effect on the Rs_annual_bahn vs Rs_annual relationship.</w:t>
+        <w:t>We tested the effect of precipitation and temperature variability [quantified by the standard deviation of annual mean air temperature (</w:t>
+      </w:r>
+      <w:proofErr w:type="spellStart"/>
+      <w:r>
+        <w:t>amat</w:t>
+      </w:r>
+      <w:proofErr w:type="spellEnd"/>
+      <w:r>
+        <w:t xml:space="preserve">) between 1964 and 2017, and annual precipitation deviation between 1964 and 2017], using multiple linear regression, with divergence as </w:t>
+      </w:r>
+      <w:proofErr w:type="spellStart"/>
+      <w:r>
+        <w:t>catergorical</w:t>
+      </w:r>
+      <w:proofErr w:type="spellEnd"/>
+      <w:r>
+        <w:t xml:space="preserve"> indicator.</w:t>
+      </w:r>
+    </w:p>
+    <w:p>
+      <w:pPr>
+        <w:pStyle w:val="BodyText"/>
+      </w:pPr>
+      <w:r>
+        <w:t>We found that they have no significant effect on the Rs_annual_bahn vs Rs_annual relationship.</w:t>
       </w:r>
     </w:p>
     <w:p>
@@ -1787,21 +1684,18 @@
       <w:pPr>
         <w:pStyle w:val="Heading2"/>
       </w:pPr>
-      <w:bookmarkStart w:id="11" w:name="test-ecosystem-type"/>
+      <w:bookmarkStart w:id="13" w:name="test-ecosystem-type"/>
       <w:r>
         <w:t>3.5 Test ecosystem type</w:t>
       </w:r>
-      <w:bookmarkEnd w:id="11"/>
+      <w:bookmarkEnd w:id="13"/>
     </w:p>
     <w:p>
       <w:pPr>
         <w:pStyle w:val="FirstParagraph"/>
       </w:pPr>
       <w:r>
-        <w:t>The Rs_annual_ban vs Rs_annual relationshi</w:t>
-      </w:r>
-      <w:r>
-        <w:t>p varies among different ecosystems.</w:t>
+        <w:t>The Rs_annual_ban vs Rs_annual relationship varies among different ecosystems.</w:t>
       </w:r>
     </w:p>
     <w:p>
@@ -1812,6 +1706,7 @@
         </w:numPr>
       </w:pPr>
       <w:r>
+        <w:lastRenderedPageBreak/>
         <w:t>For example, agriculture has lower slope but wetland has higher slope.</w:t>
       </w:r>
     </w:p>
@@ -1823,11 +1718,7 @@
         </w:numPr>
       </w:pPr>
       <w:r>
-        <w:lastRenderedPageBreak/>
-        <w:t>However, it is unlikely that the data from agriculture and wetland shift the overall regression between Rs_annual_bahn vs Rs_annual away from 1:1 li</w:t>
-      </w:r>
-      <w:r>
-        <w:t>ne.</w:t>
+        <w:t>However, it is unlikely that the data from agriculture and wetland shift the overall regression between Rs_annual_bahn vs Rs_annual away from 1:1 line.</w:t>
       </w:r>
     </w:p>
     <w:p>
@@ -1860,10 +1751,7 @@
         </w:numPr>
       </w:pPr>
       <w:r>
-        <w:t>We also examined the influential o</w:t>
-      </w:r>
-      <w:r>
-        <w:t>utlier points (cooks.distance &gt; 0.5). When the outliers were removed, the regression showed no difference, indicating that outliers do not have large effects.</w:t>
+        <w:t>We also examined the influential outlier points (cooks.distance &gt; 0.5). When the outliers were removed, the regression showed no difference, indicating that outliers do not have large effects.</w:t>
       </w:r>
     </w:p>
     <w:p>
@@ -2072,11 +1960,11 @@
       <w:pPr>
         <w:pStyle w:val="Heading2"/>
       </w:pPr>
-      <w:bookmarkStart w:id="12" w:name="test-rs-measurement-method"/>
+      <w:bookmarkStart w:id="14" w:name="test-rs-measurement-method"/>
       <w:r>
         <w:t>3.6 Test Rs measurement method</w:t>
       </w:r>
-      <w:bookmarkEnd w:id="12"/>
+      <w:bookmarkEnd w:id="14"/>
     </w:p>
     <w:p>
       <w:pPr>
@@ -2090,21 +1978,18 @@
       <w:pPr>
         <w:pStyle w:val="Heading2"/>
       </w:pPr>
-      <w:bookmarkStart w:id="13" w:name="ra--or-rh-dominated-effect"/>
+      <w:bookmarkStart w:id="15" w:name="ra--or-rh-dominated-effect"/>
       <w:r>
         <w:t>3.7 RA- or RH-dominated effect?</w:t>
       </w:r>
-      <w:bookmarkEnd w:id="13"/>
+      <w:bookmarkEnd w:id="15"/>
     </w:p>
     <w:p>
       <w:pPr>
         <w:pStyle w:val="FirstParagraph"/>
       </w:pPr>
       <w:r>
-        <w:t xml:space="preserve">A particularly interesting question is whether the Rs_annual_bahn vs Rs_annual relationship changes in </w:t>
-      </w:r>
-      <w:r>
-        <w:t>sites dominated by autotrophic (RA) or heterotrophic (RH) respiration. This might be the case if, for example, one respiration source had a consistently highly temperature sensitivity.</w:t>
+        <w:t>A particularly interesting question is whether the Rs_annual_bahn vs Rs_annual relationship changes in sites dominated by autotrophic (RA) or heterotrophic (RH) respiration. This might be the case if, for example, one respiration source had a consistently highly temperature sensitivity.</w:t>
       </w:r>
     </w:p>
     <w:p>
@@ -2117,10 +2002,7 @@
       </w:pPr>
       <w:r>
         <w:lastRenderedPageBreak/>
-        <w:t>RA dominated sites tend to have larger intercept than RH dominated site</w:t>
-      </w:r>
-      <w:r>
-        <w:t>s, but no difference in slope.</w:t>
+        <w:t>RA dominated sites tend to have larger intercept than RH dominated sites, but no difference in slope.</w:t>
       </w:r>
     </w:p>
     <w:p>
@@ -2191,10 +2073,7 @@
         </w:numPr>
       </w:pPr>
       <w:r>
-        <w:t>RA dominated sites have larger Q10 (over the 0-10, 5-10, 10-20, and 0-20 soil temperature ranges) values and R10 valu</w:t>
-      </w:r>
-      <w:r>
-        <w:t>es.</w:t>
+        <w:t>RA dominated sites have larger Q10 (over the 0-10, 5-10, 10-20, and 0-20 soil temperature ranges) values and R10 values.</w:t>
       </w:r>
     </w:p>
     <w:p>
@@ -2304,11 +2183,11 @@
       <w:pPr>
         <w:pStyle w:val="Heading2"/>
       </w:pPr>
-      <w:bookmarkStart w:id="14" w:name="biome-effect"/>
+      <w:bookmarkStart w:id="16" w:name="biome-effect"/>
       <w:r>
         <w:t>3.8 Biome effect?</w:t>
       </w:r>
-      <w:bookmarkEnd w:id="14"/>
+      <w:bookmarkEnd w:id="16"/>
     </w:p>
     <w:p>
       <w:pPr>
@@ -2378,21 +2257,18 @@
       <w:pPr>
         <w:pStyle w:val="Heading2"/>
       </w:pPr>
-      <w:bookmarkStart w:id="15" w:name="drought-effect"/>
+      <w:bookmarkStart w:id="17" w:name="drought-effect"/>
       <w:r>
         <w:t>3.9 Drought effect?</w:t>
       </w:r>
-      <w:bookmarkEnd w:id="15"/>
+      <w:bookmarkEnd w:id="17"/>
     </w:p>
     <w:p>
       <w:pPr>
         <w:pStyle w:val="FirstParagraph"/>
       </w:pPr>
       <w:r>
-        <w:t>In their paper, Bahn et al. (2010) reported that drought stress significantly affected the relationship. Using our new datasets we found that</w:t>
-      </w:r>
-      <w:r>
-        <w:t>:</w:t>
+        <w:t>In their paper, Bahn et al. (2010) reported that drought stress significantly affected the relationship. Using our new datasets we found that:</w:t>
       </w:r>
     </w:p>
     <w:p>
@@ -2507,27 +2383,68 @@
       <w:pPr>
         <w:pStyle w:val="FirstParagraph"/>
       </w:pPr>
-      <w:r>
+    </w:p>
+    <w:p>
+      <w:pPr>
+        <w:spacing w:after="0"/>
         <w:rPr>
+          <w:rFonts w:ascii="Times New Roman" w:eastAsia="Times New Roman" w:hAnsi="Times New Roman" w:cs="Times New Roman"/>
+          <w:lang w:eastAsia="zh-CN"/>
+        </w:rPr>
+      </w:pPr>
+      <w:r>
+        <w:rPr>
+          <w:rFonts w:ascii="Times New Roman" w:eastAsia="Times New Roman" w:hAnsi="Times New Roman" w:cs="Times New Roman"/>
+          <w:lang w:eastAsia="zh-CN"/>
+        </w:rPr>
+        <w:fldChar w:fldCharType="begin"/>
+      </w:r>
+      <w:r>
+        <w:rPr>
+          <w:rFonts w:ascii="Times New Roman" w:eastAsia="Times New Roman" w:hAnsi="Times New Roman" w:cs="Times New Roman"/>
+          <w:lang w:eastAsia="zh-CN"/>
+        </w:rPr>
+        <w:instrText xml:space="preserve"> INCLUDEPICTURE "/var/folders/p0/w0fwrbfd2bg9l2mvdhrtfh2mr3h1vl/T/com.microsoft.Word/WebArchiveCopyPasteTempFiles/00000b.png?fixed_size=1" \* MERGEFORMATINET </w:instrText>
+      </w:r>
+      <w:r>
+        <w:rPr>
+          <w:rFonts w:ascii="Times New Roman" w:eastAsia="Times New Roman" w:hAnsi="Times New Roman" w:cs="Times New Roman"/>
+          <w:lang w:eastAsia="zh-CN"/>
+        </w:rPr>
+        <w:fldChar w:fldCharType="separate"/>
+      </w:r>
+      <w:r>
+        <w:rPr>
+          <w:rFonts w:ascii="Times New Roman" w:eastAsia="Times New Roman" w:hAnsi="Times New Roman" w:cs="Times New Roman"/>
           <w:noProof/>
+          <w:lang w:eastAsia="zh-CN"/>
         </w:rPr>
         <w:drawing>
           <wp:inline distT="0" distB="0" distL="0" distR="0">
-            <wp:extent cx="5334000" cy="2667000"/>
+            <wp:extent cx="5943600" cy="2974340"/>
             <wp:effectExtent l="0" t="0" r="0" b="0"/>
-            <wp:docPr id="19" name="Picture"/>
-            <wp:cNvGraphicFramePr/>
+            <wp:docPr id="32" name="Picture 32" descr="/var/folders/p0/w0fwrbfd2bg9l2mvdhrtfh2mr3h1vl/T/com.microsoft.Word/WebArchiveCopyPasteTempFiles/00000b.png?fixed_size=1"/>
+            <wp:cNvGraphicFramePr>
+              <a:graphicFrameLocks xmlns:a="http://schemas.openxmlformats.org/drawingml/2006/main" noChangeAspect="1"/>
+            </wp:cNvGraphicFramePr>
             <a:graphic xmlns:a="http://schemas.openxmlformats.org/drawingml/2006/main">
               <a:graphicData uri="http://schemas.openxmlformats.org/drawingml/2006/picture">
                 <pic:pic xmlns:pic="http://schemas.openxmlformats.org/drawingml/2006/picture">
                   <pic:nvPicPr>
-                    <pic:cNvPr id="0" name="Picture" descr="6-Bahn_Analysis_Report_files/figure-docx/unnamed-chunk-14-1.png"/>
+                    <pic:cNvPr id="0" name="Picture 6" descr="/var/folders/p0/w0fwrbfd2bg9l2mvdhrtfh2mr3h1vl/T/com.microsoft.Word/WebArchiveCopyPasteTempFiles/00000b.png?fixed_size=1"/>
                     <pic:cNvPicPr>
                       <a:picLocks noChangeAspect="1" noChangeArrowheads="1"/>
                     </pic:cNvPicPr>
                   </pic:nvPicPr>
                   <pic:blipFill>
-                    <a:blip r:embed="rId26"/>
+                    <a:blip r:embed="rId26">
+                      <a:extLst>
+                        <a:ext uri="{28A0092B-C50C-407E-A947-70E740481C1C}">
+                          <a14:useLocalDpi xmlns:a14="http://schemas.microsoft.com/office/drawing/2010/main" val="0"/>
+                        </a:ext>
+                      </a:extLst>
+                    </a:blip>
+                    <a:srcRect/>
                     <a:stretch>
                       <a:fillRect/>
                     </a:stretch>
@@ -2535,16 +2452,14 @@
                   <pic:spPr bwMode="auto">
                     <a:xfrm>
                       <a:off x="0" y="0"/>
-                      <a:ext cx="5334000" cy="2667000"/>
+                      <a:ext cx="5943600" cy="2974340"/>
                     </a:xfrm>
                     <a:prstGeom prst="rect">
                       <a:avLst/>
                     </a:prstGeom>
                     <a:noFill/>
-                    <a:ln w="9525">
+                    <a:ln>
                       <a:noFill/>
-                      <a:headEnd/>
-                      <a:tailEnd/>
                     </a:ln>
                   </pic:spPr>
                 </pic:pic>
@@ -2553,27 +2468,35 @@
           </wp:inline>
         </w:drawing>
       </w:r>
+      <w:r>
+        <w:rPr>
+          <w:rFonts w:ascii="Times New Roman" w:eastAsia="Times New Roman" w:hAnsi="Times New Roman" w:cs="Times New Roman"/>
+          <w:lang w:eastAsia="zh-CN"/>
+        </w:rPr>
+        <w:fldChar w:fldCharType="end"/>
+      </w:r>
     </w:p>
     <w:p>
       <w:pPr>
         <w:pStyle w:val="BodyText"/>
       </w:pPr>
-      <w:r>
-        <w:t>Since SPI compare</w:t>
-      </w:r>
-      <w:r>
-        <w:t>s annual precipitation at a site with average precipitation over a period (we used 1964-2014), it can not describe spatial drought in drought.</w:t>
-      </w:r>
+      <w:bookmarkStart w:id="18" w:name="_GoBack"/>
+      <w:bookmarkEnd w:id="18"/>
     </w:p>
     <w:p>
       <w:pPr>
         <w:pStyle w:val="BodyText"/>
       </w:pPr>
       <w:r>
-        <w:t>We thus also used another drought index, the Palmer Drought Severity Index (PDSI), to characterize spatial effect</w:t>
-      </w:r>
-      <w:r>
-        <w:t>s.</w:t>
+        <w:t>Since SPI compares annual precipitation at a site with average precipitation over a period (we used 1964-2014), it can not describe spatial drought in drought.</w:t>
+      </w:r>
+    </w:p>
+    <w:p>
+      <w:pPr>
+        <w:pStyle w:val="BodyText"/>
+      </w:pPr>
+      <w:r>
+        <w:t>We thus also used another drought index, the Palmer Drought Severity Index (PDSI), to characterize spatial effects.</w:t>
       </w:r>
     </w:p>
     <w:p>
@@ -2596,6 +2519,7 @@
         <w:rPr>
           <w:noProof/>
         </w:rPr>
+        <w:lastRenderedPageBreak/>
         <w:drawing>
           <wp:inline distT="0" distB="0" distL="0" distR="0">
             <wp:extent cx="5334000" cy="2667000"/>
@@ -2643,22 +2567,18 @@
       <w:pPr>
         <w:pStyle w:val="Heading1"/>
       </w:pPr>
-      <w:bookmarkStart w:id="16" w:name="update-bhan-model"/>
-      <w:r>
-        <w:lastRenderedPageBreak/>
+      <w:bookmarkStart w:id="19" w:name="update-bhan-model"/>
+      <w:r>
         <w:t>4 Update Bhan model</w:t>
       </w:r>
-      <w:bookmarkEnd w:id="16"/>
+      <w:bookmarkEnd w:id="19"/>
     </w:p>
     <w:p>
       <w:pPr>
         <w:pStyle w:val="FirstParagraph"/>
       </w:pPr>
       <w:r>
-        <w:t>The pr</w:t>
-      </w:r>
-      <w:r>
-        <w:t>evious analysis show that Rs_annual_bahn does not well represent Rs-annual; we tested several possibilities to understand why, but no solutions were found to make the original model predict Rs_annual robustly.</w:t>
+        <w:t>The previous analysis show that Rs_annual_bahn does not well represent Rs-annual; we tested several possibilities to understand why, but no solutions were found to make the original model predict Rs_annual robustly.</w:t>
       </w:r>
     </w:p>
     <w:p>
@@ -2666,10 +2586,7 @@
         <w:pStyle w:val="BodyText"/>
       </w:pPr>
       <w:r>
-        <w:t>It is possible that the Bahn (2010) model only</w:t>
-      </w:r>
-      <w:r>
-        <w:t xml:space="preserve"> used 80 sites across globel, it is not representive. * We thus updated the Bahn (2010) model’s parameters (but with same formulation, named </w:t>
+        <w:t xml:space="preserve">It is possible that the Bahn (2010) model only used 80 sites across globel, it is not representive. * We thus updated the Bahn (2010) model’s parameters (but with same formulation, named </w:t>
       </w:r>
       <w:r>
         <w:rPr>
@@ -2678,10 +2595,7 @@
         <w:t>new1</w:t>
       </w:r>
       <w:r>
-        <w:t xml:space="preserve"> model). * Following Bahn (2010), and because of the test performed above, we built a model for Mediterranean (</w:t>
-      </w:r>
-      <w:r>
-        <w:t>n=21), and another model for the rest of the data (n=802).</w:t>
+        <w:t xml:space="preserve"> model). * Following Bahn (2010), and because of the test performed above, we built a model for Mediterranean (n=21), and another model for the rest of the data (n=802).</w:t>
       </w:r>
     </w:p>
     <w:p>
@@ -2703,10 +2617,7 @@
         </w:numPr>
       </w:pPr>
       <w:r>
-        <w:t>However, the residual plot show that as SPI and PDSI increase, the residual also show a i</w:t>
-      </w:r>
-      <w:r>
-        <w:t>ncrease trend, which means SPI and PDSI should be included in the model.</w:t>
+        <w:t>However, the residual plot show that as SPI and PDSI increase, the residual also show a increase trend, which means SPI and PDSI should be included in the model.</w:t>
       </w:r>
     </w:p>
     <w:p>
@@ -2819,31 +2730,25 @@
         </w:numPr>
       </w:pPr>
       <w:r>
-        <w:t xml:space="preserve">Comparing Bahn(2010), </w:t>
-      </w:r>
-      <w:r>
-        <w:t>the new_model1 and new_model2 improved the model performance (Rs_annual_bahn vs Rs_annual regression more colser to 1:1).</w:t>
+        <w:t>Comparing Bahn(2010), the new_model1 and new_model2 improved the model performance (Rs_annual_bahn vs Rs_annual regression more colser to 1:1).</w:t>
       </w:r>
     </w:p>
     <w:p>
       <w:pPr>
         <w:pStyle w:val="Heading2"/>
       </w:pPr>
-      <w:bookmarkStart w:id="17" w:name="X480c54c2c65a8891ec087b521ab533ae2a822f1"/>
+      <w:bookmarkStart w:id="20" w:name="X480c54c2c65a8891ec087b521ab533ae2a822f1"/>
       <w:r>
         <w:t>4.2 Predicting Rs_annual from air temperatures</w:t>
       </w:r>
-      <w:bookmarkEnd w:id="17"/>
+      <w:bookmarkEnd w:id="20"/>
     </w:p>
     <w:p>
       <w:pPr>
         <w:pStyle w:val="FirstParagraph"/>
       </w:pPr>
       <w:r>
-        <w:t>Since high resolution soil temperature is still lacking, and/or has lower accuracy than</w:t>
-      </w:r>
-      <w:r>
-        <w:t xml:space="preserve"> air temperature data, we want to test whether we can use Rs at annual mean air temperature (amat) or mean annual temperature (mat) to predict Rs_annual.</w:t>
+        <w:t>Since high resolution soil temperature is still lacking, and/or has lower accuracy than air temperature data, we want to test whether we can use Rs at annual mean air temperature (amat) or mean annual temperature (mat) to predict Rs_annual.</w:t>
       </w:r>
     </w:p>
     <w:p>
@@ -2855,10 +2760,7 @@
         </w:numPr>
       </w:pPr>
       <w:r>
-        <w:t>The regression between Rs_annual_bahn_amat and Rs_annual falls away from the 1:1 line, with an interce</w:t>
-      </w:r>
-      <w:r>
-        <w:t>pt significantly different from 0 (p&lt;0.001) and slope significantly different from 1 (p&lt;0.001).</w:t>
+        <w:t>The regression between Rs_annual_bahn_amat and Rs_annual falls away from the 1:1 line, with an intercept significantly different from 0 (p&lt;0.001) and slope significantly different from 1 (p&lt;0.001).</w:t>
       </w:r>
     </w:p>
     <w:p>
@@ -2900,10 +2802,7 @@
         </w:numPr>
       </w:pPr>
       <w:r>
-        <w:t>Using amat or mat show no big difference, but it is surprising that using mat is slightly better than</w:t>
-      </w:r>
-      <w:r>
-        <w:t xml:space="preserve"> using amat.</w:t>
+        <w:t>Using amat or mat show no big difference, but it is surprising that using mat is slightly better than using amat.</w:t>
       </w:r>
     </w:p>
     <w:p>
@@ -2963,10 +2862,7 @@
         <w:pStyle w:val="BodyText"/>
       </w:pPr>
       <w:r>
-        <w:t>We detected 2 outliers in the Rs_annual_bahn vs Rs_annual regression. * Remove these two outliers significantly improved the model (slope changed from 0.78 to 0.87, intercept decreased from 222 to 157, however, p values for slope and interce</w:t>
-      </w:r>
-      <w:r>
-        <w:t>pt are still &lt; 0.001).</w:t>
+        <w:t>We detected 2 outliers in the Rs_annual_bahn vs Rs_annual regression. * Remove these two outliers significantly improved the model (slope changed from 0.78 to 0.87, intercept decreased from 222 to 157, however, p values for slope and intercept are still &lt; 0.001).</w:t>
       </w:r>
     </w:p>
     <w:p>
@@ -3062,13 +2958,7 @@
           <w:rStyle w:val="VerbatimChar"/>
         </w:rPr>
         <w:lastRenderedPageBreak/>
-        <w:t xml:space="preserve">## Warning: Removed 1 </w:t>
-      </w:r>
-      <w:r>
-        <w:rPr>
-          <w:rStyle w:val="VerbatimChar"/>
-        </w:rPr>
-        <w:t>rows containing missing values (geom_point).</w:t>
+        <w:t>## Warning: Removed 1 rows containing missing values (geom_point).</w:t>
       </w:r>
     </w:p>
     <w:p>
@@ -3261,10 +3151,7 @@
         </w:numPr>
       </w:pPr>
       <w:r>
-        <w:t>The results are better, but still not resol</w:t>
-      </w:r>
-      <w:r>
-        <w:t>ve the problem (p&lt;0.05)</w:t>
+        <w:t>The results are better, but still not resolve the problem (p&lt;0.05)</w:t>
       </w:r>
     </w:p>
     <w:p>
@@ -3322,7 +3209,7 @@
       <w:pPr>
         <w:pStyle w:val="Heading2"/>
       </w:pPr>
-      <w:bookmarkStart w:id="18" w:name="re-simulate-a-model-new3"/>
+      <w:bookmarkStart w:id="21" w:name="re-simulate-a-model-new3"/>
       <w:r>
         <w:lastRenderedPageBreak/>
         <w:t>4.3 Re-simulate a model (new</w:t>
@@ -3333,7 +3220,7 @@
       <w:r>
         <w:t>3)</w:t>
       </w:r>
-      <w:bookmarkEnd w:id="18"/>
+      <w:bookmarkEnd w:id="21"/>
     </w:p>
     <w:p>
       <w:pPr>
@@ -3352,10 +3239,7 @@
         </w:numPr>
       </w:pPr>
       <w:r>
-        <w:t>Then we re-simulated the relat</w:t>
-      </w:r>
-      <w:r>
-        <w:t>ionship between Rs_annual and Rs_amat.</w:t>
+        <w:t>Then we re-simulated the relationship between Rs_annual and Rs_amat.</w:t>
       </w:r>
     </w:p>
     <w:p>
@@ -3519,6 +3403,11 @@
           <w:numId w:val="25"/>
         </w:numPr>
         <w:ind w:left="360"/>
+        <w:sectPr>
+          <w:pgSz w:w="12240" w:h="15840"/>
+          <w:pgMar w:top="1440" w:right="1440" w:bottom="1440" w:left="1440" w:header="720" w:footer="720" w:gutter="0"/>
+          <w:cols w:space="720"/>
+        </w:sectPr>
       </w:pPr>
       <w:r>
         <w:t xml:space="preserve">Using </w:t>
@@ -3543,9 +3432,13 @@
     <w:p>
       <w:pPr>
         <w:pStyle w:val="Compact"/>
-      </w:pPr>
-      <w:bookmarkStart w:id="19" w:name="_GoBack"/>
-      <w:bookmarkEnd w:id="19"/>
+        <w:ind w:left="360"/>
+      </w:pPr>
+    </w:p>
+    <w:p>
+      <w:pPr>
+        <w:pStyle w:val="Compact"/>
+      </w:pPr>
     </w:p>
     <w:p>
       <w:pPr>
@@ -3557,7 +3450,7 @@
     </w:p>
     <w:tbl>
       <w:tblPr>
-        <w:tblW w:w="0" w:type="auto"/>
+        <w:tblW w:w="5000" w:type="pct"/>
         <w:tblCellSpacing w:w="15" w:type="dxa"/>
         <w:tblBorders>
           <w:top w:val="single" w:sz="4" w:space="0" w:color="auto"/>
@@ -3571,13 +3464,13 @@
         <w:tblLook w:val="04A0" w:firstRow="1" w:lastRow="0" w:firstColumn="1" w:lastColumn="0" w:noHBand="0" w:noVBand="1"/>
       </w:tblPr>
       <w:tblGrid>
-        <w:gridCol w:w="1377"/>
+        <w:gridCol w:w="2597"/>
         <w:gridCol w:w="1077"/>
-        <w:gridCol w:w="783"/>
-        <w:gridCol w:w="839"/>
-        <w:gridCol w:w="652"/>
-        <w:gridCol w:w="829"/>
-        <w:gridCol w:w="899"/>
+        <w:gridCol w:w="1112"/>
+        <w:gridCol w:w="1195"/>
+        <w:gridCol w:w="922"/>
+        <w:gridCol w:w="1181"/>
+        <w:gridCol w:w="1276"/>
       </w:tblGrid>
       <w:tr>
         <w:trPr>
@@ -3586,7 +3479,7 @@
         </w:trPr>
         <w:tc>
           <w:tcPr>
-            <w:tcW w:w="0" w:type="auto"/>
+            <w:tcW w:w="1359" w:type="pct"/>
             <w:tcBorders>
               <w:top w:val="single" w:sz="4" w:space="0" w:color="auto"/>
               <w:bottom w:val="single" w:sz="4" w:space="0" w:color="auto"/>
@@ -3626,7 +3519,7 @@
         </w:tc>
         <w:tc>
           <w:tcPr>
-            <w:tcW w:w="0" w:type="auto"/>
+            <w:tcW w:w="483" w:type="pct"/>
             <w:tcBorders>
               <w:top w:val="single" w:sz="4" w:space="0" w:color="auto"/>
               <w:bottom w:val="single" w:sz="4" w:space="0" w:color="auto"/>
@@ -3658,7 +3551,7 @@
         </w:tc>
         <w:tc>
           <w:tcPr>
-            <w:tcW w:w="0" w:type="auto"/>
+            <w:tcW w:w="583" w:type="pct"/>
             <w:tcBorders>
               <w:top w:val="single" w:sz="4" w:space="0" w:color="auto"/>
               <w:bottom w:val="single" w:sz="4" w:space="0" w:color="auto"/>
@@ -3692,7 +3585,7 @@
         </w:tc>
         <w:tc>
           <w:tcPr>
-            <w:tcW w:w="0" w:type="auto"/>
+            <w:tcW w:w="627" w:type="pct"/>
             <w:tcBorders>
               <w:top w:val="single" w:sz="4" w:space="0" w:color="auto"/>
               <w:bottom w:val="single" w:sz="4" w:space="0" w:color="auto"/>
@@ -3726,7 +3619,7 @@
         </w:tc>
         <w:tc>
           <w:tcPr>
-            <w:tcW w:w="0" w:type="auto"/>
+            <w:tcW w:w="482" w:type="pct"/>
             <w:tcBorders>
               <w:top w:val="single" w:sz="4" w:space="0" w:color="auto"/>
               <w:bottom w:val="single" w:sz="4" w:space="0" w:color="auto"/>
@@ -3758,7 +3651,7 @@
         </w:tc>
         <w:tc>
           <w:tcPr>
-            <w:tcW w:w="0" w:type="auto"/>
+            <w:tcW w:w="619" w:type="pct"/>
             <w:tcBorders>
               <w:top w:val="single" w:sz="4" w:space="0" w:color="auto"/>
               <w:bottom w:val="single" w:sz="4" w:space="0" w:color="auto"/>
@@ -3792,7 +3685,7 @@
         </w:tc>
         <w:tc>
           <w:tcPr>
-            <w:tcW w:w="0" w:type="auto"/>
+            <w:tcW w:w="661" w:type="pct"/>
             <w:tcBorders>
               <w:top w:val="single" w:sz="4" w:space="0" w:color="auto"/>
               <w:bottom w:val="single" w:sz="4" w:space="0" w:color="auto"/>
@@ -3831,7 +3724,7 @@
         </w:trPr>
         <w:tc>
           <w:tcPr>
-            <w:tcW w:w="0" w:type="auto"/>
+            <w:tcW w:w="1359" w:type="pct"/>
             <w:vAlign w:val="center"/>
             <w:hideMark/>
           </w:tcPr>
@@ -3863,7 +3756,7 @@
         </w:tc>
         <w:tc>
           <w:tcPr>
-            <w:tcW w:w="0" w:type="auto"/>
+            <w:tcW w:w="483" w:type="pct"/>
             <w:vAlign w:val="center"/>
             <w:hideMark/>
           </w:tcPr>
@@ -3887,7 +3780,7 @@
         </w:tc>
         <w:tc>
           <w:tcPr>
-            <w:tcW w:w="0" w:type="auto"/>
+            <w:tcW w:w="583" w:type="pct"/>
             <w:vAlign w:val="center"/>
             <w:hideMark/>
           </w:tcPr>
@@ -3918,7 +3811,7 @@
         </w:tc>
         <w:tc>
           <w:tcPr>
-            <w:tcW w:w="0" w:type="auto"/>
+            <w:tcW w:w="627" w:type="pct"/>
             <w:vAlign w:val="center"/>
             <w:hideMark/>
           </w:tcPr>
@@ -3942,7 +3835,7 @@
         </w:tc>
         <w:tc>
           <w:tcPr>
-            <w:tcW w:w="0" w:type="auto"/>
+            <w:tcW w:w="482" w:type="pct"/>
             <w:vAlign w:val="center"/>
             <w:hideMark/>
           </w:tcPr>
@@ -3966,7 +3859,7 @@
         </w:tc>
         <w:tc>
           <w:tcPr>
-            <w:tcW w:w="0" w:type="auto"/>
+            <w:tcW w:w="619" w:type="pct"/>
             <w:vAlign w:val="center"/>
             <w:hideMark/>
           </w:tcPr>
@@ -3997,7 +3890,7 @@
         </w:tc>
         <w:tc>
           <w:tcPr>
-            <w:tcW w:w="0" w:type="auto"/>
+            <w:tcW w:w="661" w:type="pct"/>
             <w:vAlign w:val="center"/>
             <w:hideMark/>
           </w:tcPr>
@@ -4026,7 +3919,7 @@
         </w:trPr>
         <w:tc>
           <w:tcPr>
-            <w:tcW w:w="0" w:type="auto"/>
+            <w:tcW w:w="1359" w:type="pct"/>
             <w:vAlign w:val="center"/>
             <w:hideMark/>
           </w:tcPr>
@@ -4049,7 +3942,7 @@
         </w:tc>
         <w:tc>
           <w:tcPr>
-            <w:tcW w:w="0" w:type="auto"/>
+            <w:tcW w:w="483" w:type="pct"/>
             <w:vAlign w:val="center"/>
             <w:hideMark/>
           </w:tcPr>
@@ -4073,7 +3966,7 @@
         </w:tc>
         <w:tc>
           <w:tcPr>
-            <w:tcW w:w="0" w:type="auto"/>
+            <w:tcW w:w="583" w:type="pct"/>
             <w:vAlign w:val="center"/>
             <w:hideMark/>
           </w:tcPr>
@@ -4097,7 +3990,7 @@
         </w:tc>
         <w:tc>
           <w:tcPr>
-            <w:tcW w:w="0" w:type="auto"/>
+            <w:tcW w:w="627" w:type="pct"/>
             <w:vAlign w:val="center"/>
             <w:hideMark/>
           </w:tcPr>
@@ -4128,7 +4021,7 @@
         </w:tc>
         <w:tc>
           <w:tcPr>
-            <w:tcW w:w="0" w:type="auto"/>
+            <w:tcW w:w="482" w:type="pct"/>
             <w:vAlign w:val="center"/>
             <w:hideMark/>
           </w:tcPr>
@@ -4159,7 +4052,7 @@
         </w:tc>
         <w:tc>
           <w:tcPr>
-            <w:tcW w:w="0" w:type="auto"/>
+            <w:tcW w:w="619" w:type="pct"/>
             <w:vAlign w:val="center"/>
             <w:hideMark/>
           </w:tcPr>
@@ -4190,7 +4083,7 @@
         </w:tc>
         <w:tc>
           <w:tcPr>
-            <w:tcW w:w="0" w:type="auto"/>
+            <w:tcW w:w="661" w:type="pct"/>
             <w:vAlign w:val="center"/>
             <w:hideMark/>
           </w:tcPr>
@@ -4219,7 +4112,7 @@
         </w:trPr>
         <w:tc>
           <w:tcPr>
-            <w:tcW w:w="0" w:type="auto"/>
+            <w:tcW w:w="1359" w:type="pct"/>
             <w:vAlign w:val="center"/>
             <w:hideMark/>
           </w:tcPr>
@@ -4242,7 +4135,7 @@
         </w:tc>
         <w:tc>
           <w:tcPr>
-            <w:tcW w:w="0" w:type="auto"/>
+            <w:tcW w:w="483" w:type="pct"/>
             <w:vAlign w:val="center"/>
             <w:hideMark/>
           </w:tcPr>
@@ -4266,7 +4159,7 @@
         </w:tc>
         <w:tc>
           <w:tcPr>
-            <w:tcW w:w="0" w:type="auto"/>
+            <w:tcW w:w="583" w:type="pct"/>
             <w:vAlign w:val="center"/>
             <w:hideMark/>
           </w:tcPr>
@@ -4297,7 +4190,7 @@
         </w:tc>
         <w:tc>
           <w:tcPr>
-            <w:tcW w:w="0" w:type="auto"/>
+            <w:tcW w:w="627" w:type="pct"/>
             <w:vAlign w:val="center"/>
             <w:hideMark/>
           </w:tcPr>
@@ -4321,7 +4214,7 @@
         </w:tc>
         <w:tc>
           <w:tcPr>
-            <w:tcW w:w="0" w:type="auto"/>
+            <w:tcW w:w="482" w:type="pct"/>
             <w:vAlign w:val="center"/>
             <w:hideMark/>
           </w:tcPr>
@@ -4352,7 +4245,7 @@
         </w:tc>
         <w:tc>
           <w:tcPr>
-            <w:tcW w:w="0" w:type="auto"/>
+            <w:tcW w:w="619" w:type="pct"/>
             <w:vAlign w:val="center"/>
             <w:hideMark/>
           </w:tcPr>
@@ -4376,7 +4269,7 @@
         </w:tc>
         <w:tc>
           <w:tcPr>
-            <w:tcW w:w="0" w:type="auto"/>
+            <w:tcW w:w="661" w:type="pct"/>
             <w:vAlign w:val="center"/>
             <w:hideMark/>
           </w:tcPr>
@@ -4412,7 +4305,7 @@
         </w:trPr>
         <w:tc>
           <w:tcPr>
-            <w:tcW w:w="0" w:type="auto"/>
+            <w:tcW w:w="1359" w:type="pct"/>
             <w:tcBorders>
               <w:top w:val="nil"/>
               <w:bottom w:val="single" w:sz="4" w:space="0" w:color="auto"/>
@@ -4433,14 +4326,13 @@
                 <w:rFonts w:ascii="-webkit-standard" w:eastAsia="Times New Roman" w:hAnsi="-webkit-standard" w:cs="Times New Roman"/>
                 <w:lang w:eastAsia="zh-CN"/>
               </w:rPr>
-              <w:lastRenderedPageBreak/>
               <w:t>new_model3</w:t>
             </w:r>
           </w:p>
         </w:tc>
         <w:tc>
           <w:tcPr>
-            <w:tcW w:w="0" w:type="auto"/>
+            <w:tcW w:w="483" w:type="pct"/>
             <w:tcBorders>
               <w:top w:val="nil"/>
               <w:bottom w:val="single" w:sz="4" w:space="0" w:color="auto"/>
@@ -4468,7 +4360,7 @@
         </w:tc>
         <w:tc>
           <w:tcPr>
-            <w:tcW w:w="0" w:type="auto"/>
+            <w:tcW w:w="583" w:type="pct"/>
             <w:tcBorders>
               <w:top w:val="nil"/>
               <w:bottom w:val="single" w:sz="4" w:space="0" w:color="auto"/>
@@ -4503,7 +4395,7 @@
         </w:tc>
         <w:tc>
           <w:tcPr>
-            <w:tcW w:w="0" w:type="auto"/>
+            <w:tcW w:w="627" w:type="pct"/>
             <w:tcBorders>
               <w:top w:val="nil"/>
               <w:bottom w:val="single" w:sz="4" w:space="0" w:color="auto"/>
@@ -4531,7 +4423,7 @@
         </w:tc>
         <w:tc>
           <w:tcPr>
-            <w:tcW w:w="0" w:type="auto"/>
+            <w:tcW w:w="482" w:type="pct"/>
             <w:tcBorders>
               <w:top w:val="nil"/>
               <w:bottom w:val="single" w:sz="4" w:space="0" w:color="auto"/>
@@ -4559,7 +4451,7 @@
         </w:tc>
         <w:tc>
           <w:tcPr>
-            <w:tcW w:w="0" w:type="auto"/>
+            <w:tcW w:w="619" w:type="pct"/>
             <w:tcBorders>
               <w:top w:val="nil"/>
               <w:bottom w:val="single" w:sz="4" w:space="0" w:color="auto"/>
@@ -4587,7 +4479,7 @@
         </w:tc>
         <w:tc>
           <w:tcPr>
-            <w:tcW w:w="0" w:type="auto"/>
+            <w:tcW w:w="661" w:type="pct"/>
             <w:tcBorders>
               <w:top w:val="nil"/>
               <w:bottom w:val="single" w:sz="4" w:space="0" w:color="auto"/>
@@ -4632,11 +4524,11 @@
       <w:pPr>
         <w:pStyle w:val="Heading1"/>
       </w:pPr>
-      <w:bookmarkStart w:id="20" w:name="discussion-questions"/>
+      <w:bookmarkStart w:id="22" w:name="discussion-questions"/>
       <w:r>
         <w:t>5. Discussion &amp; questions</w:t>
       </w:r>
-      <w:bookmarkEnd w:id="20"/>
+      <w:bookmarkEnd w:id="22"/>
     </w:p>
     <w:p>
       <w:pPr>
@@ -4751,23 +4643,14 @@
         <w:pStyle w:val="BodyText"/>
       </w:pPr>
       <w:r>
-        <w:t>These results have a direct bearing on two important problems for Rs and more generally carbon-cycle measurement and modeling: * We have many more measurements Rs in mid-latitude regi</w:t>
-      </w:r>
-      <w:r>
-        <w:t xml:space="preserve">ons and developed countries.Less-developed countries are constrained by lack of resources, and thus we do not have enough measurements from spouth hetmesphere, arctic, and tropical regions </w:t>
+        <w:t xml:space="preserve">These results have a direct bearing on two important problems for Rs and more generally carbon-cycle measurement and modeling: * We have many more measurements Rs in mid-latitude regions and developed countries.Less-developed countries are constrained by lack of resources, and thus we do not have enough measurements from spouth hetmesphere, arctic, and tropical regions </w:t>
       </w:r>
       <w:hyperlink r:id="rId37">
         <w:r>
           <w:rPr>
             <w:rStyle w:val="Hyperlink"/>
           </w:rPr>
-          <w:t>(X</w:t>
-        </w:r>
-        <w:r>
-          <w:rPr>
-            <w:rStyle w:val="Hyperlink"/>
-          </w:rPr>
-          <w:t>u and Shang 2016)</w:t>
+          <w:t>(Xu and Shang 2016)</w:t>
         </w:r>
       </w:hyperlink>
       <w:r>
@@ -4839,24 +4722,18 @@
         <w:pStyle w:val="BodyText"/>
       </w:pPr>
       <w:r>
-        <w:t>We show that Rs measured a</w:t>
-      </w:r>
-      <w:r>
-        <w:t>t annual mean temperature (soil temperature or air temperature) can represent Rs_annual well, with well-quantified errors. This capability could be used to improve Rs measure frequency and greatly decrease cost, which becomes more important in the southern</w:t>
-      </w:r>
-      <w:r>
-        <w:t xml:space="preserve"> hemisphere and cold regions.</w:t>
+        <w:t>We show that Rs measured at annual mean temperature (soil temperature or air temperature) can represent Rs_annual well, with well-quantified errors. This capability could be used to improve Rs measure frequency and greatly decrease cost, which becomes more important in the southern hemisphere and cold regions.</w:t>
       </w:r>
     </w:p>
     <w:p>
       <w:pPr>
         <w:pStyle w:val="Heading1"/>
       </w:pPr>
-      <w:bookmarkStart w:id="21" w:name="more-analysis-in-the-future"/>
+      <w:bookmarkStart w:id="23" w:name="more-analysis-in-the-future"/>
       <w:r>
         <w:t>6. More analysis in the future</w:t>
       </w:r>
-      <w:bookmarkEnd w:id="21"/>
+      <w:bookmarkEnd w:id="23"/>
     </w:p>
     <w:p>
       <w:pPr>
@@ -4866,13 +4743,7 @@
         </w:numPr>
       </w:pPr>
       <w:r>
-        <w:t xml:space="preserve">Using this approach to estimate global Rs, and Rs trend? see how it differ from traditional approach </w:t>
-      </w:r>
-      <w:r>
-        <w:t>（</w:t>
-      </w:r>
-      <w:r>
-        <w:t>Rs~Ts relationship).</w:t>
+        <w:t>Using this approach to estimate global Rs, and Rs trend? see how it differ from traditional approach （Rs~Ts relationship).</w:t>
       </w:r>
     </w:p>
     <w:p>
@@ -4883,10 +4754,7 @@
         </w:numPr>
       </w:pPr>
       <w:r>
-        <w:t>But, in order to predict global Rs using this approach, we need a unifor</w:t>
-      </w:r>
-      <w:r>
-        <w:t>m model to estimate Rs_amat (because for most sites, we do not have a site-scale-specific Rs~temp relationship).</w:t>
+        <w:t>But, in order to predict global Rs using this approach, we need a uniform model to estimate Rs_amat (because for most sites, we do not have a site-scale-specific Rs~temp relationship).</w:t>
       </w:r>
     </w:p>
     <w:p>
@@ -4936,6 +4804,8 @@
       <w:r>
         <w:t>Think about application</w:t>
       </w:r>
+      <w:bookmarkEnd w:id="0"/>
+      <w:bookmarkEnd w:id="1"/>
     </w:p>
     <w:sectPr>
       <w:pgSz w:w="12240" w:h="15840"/>
@@ -5546,6 +5416,13 @@
     <w:lsdException w:name="Placeholder Text" w:semiHidden="1"/>
     <w:lsdException w:name="Light Shading"/>
     <w:lsdException w:name="Light List"/>
+    <w:lsdException w:name="Light Grid"/>
+    <w:lsdException w:name="Medium Shading 1"/>
+    <w:lsdException w:name="Medium Shading 2"/>
+    <w:lsdException w:name="Medium List 1"/>
+    <w:lsdException w:name="Medium List 2"/>
+    <w:lsdException w:name="Medium Grid 1"/>
+    <w:lsdException w:name="Medium Grid 2"/>
     <w:lsdException w:name="Medium Grid 3"/>
     <w:lsdException w:name="Dark List"/>
     <w:lsdException w:name="Colorful Shading"/>
@@ -6533,6 +6410,15 @@
       <w:sz w:val="18"/>
       <w:szCs w:val="18"/>
     </w:rPr>
+  </w:style>
+  <w:style w:type="paragraph" w:styleId="ListParagraph">
+    <w:name w:val="List Paragraph"/>
+    <w:basedOn w:val="Normal"/>
+    <w:rsid w:val="003430F5"/>
+    <w:pPr>
+      <w:ind w:left="720"/>
+      <w:contextualSpacing/>
+    </w:pPr>
   </w:style>
 </w:styles>
 </file>

</xml_diff>